<commit_message>
Added note to DevLog
</commit_message>
<xml_diff>
--- a/Submission/Dev Log.docx
+++ b/Submission/Dev Log.docx
@@ -125,10 +125,7 @@
           <w:tcPr>
             <w:tcW w:w="2376" w:type="dxa"/>
           </w:tcPr>
-          <w:p>
-            <w:bookmarkStart w:id="0" w:name="_GoBack"/>
-            <w:bookmarkEnd w:id="0"/>
-          </w:p>
+          <w:p/>
         </w:tc>
       </w:tr>
       <w:tr>
@@ -190,6 +187,36 @@
         </w:tc>
       </w:tr>
     </w:tbl>
+    <w:p/>
+    <w:p/>
+    <w:p>
+      <w:pPr>
+        <w:rPr>
+          <w:b/>
+        </w:rPr>
+      </w:pPr>
+      <w:r>
+        <w:rPr>
+          <w:b/>
+        </w:rPr>
+        <w:t>Notes:</w:t>
+      </w:r>
+    </w:p>
+    <w:p>
+      <w:r>
+        <w:t xml:space="preserve">Didn’t include tests of the user </w:t>
+      </w:r>
+      <w:proofErr w:type="gramStart"/>
+      <w:r>
+        <w:t>input based</w:t>
+      </w:r>
+      <w:proofErr w:type="gramEnd"/>
+      <w:r>
+        <w:t xml:space="preserve"> methods, although looked into it, but not normal to test GUI methods.</w:t>
+      </w:r>
+      <w:bookmarkStart w:id="0" w:name="_GoBack"/>
+    </w:p>
+    <w:bookmarkEnd w:id="0"/>
     <w:p/>
     <w:sectPr>
       <w:pgSz w:w="11906" w:h="16838"/>

</xml_diff>